<commit_message>
update proposal after reviewer feedback
</commit_message>
<xml_diff>
--- a/projects/capstone/Ahmed_MLND_Capstone/proposal.docx
+++ b/projects/capstone/Ahmed_MLND_Capstone/proposal.docx
@@ -57,7 +57,15 @@
         <w:t>meaningful caption from an image. It</w:t>
       </w:r>
       <w:r>
-        <w:t xml:space="preserve"> is a challenging problem because of the technical complexity for its implementation, and also because an image can have multiple captions/descriptions which makes the decision making process to specify captions hard.</w:t>
+        <w:t xml:space="preserve"> is a challenging problem because of the technical complexity for its implementation, and also because an image can have multiple captions/descriptions which makes the </w:t>
+      </w:r>
+      <w:proofErr w:type="gramStart"/>
+      <w:r>
+        <w:t>decision making</w:t>
+      </w:r>
+      <w:proofErr w:type="gramEnd"/>
+      <w:r>
+        <w:t xml:space="preserve"> process to specify captions hard.</w:t>
       </w:r>
     </w:p>
     <w:p>
@@ -265,19 +273,22 @@
     </w:p>
     <w:p>
       <w:r>
-        <w:t xml:space="preserve">I’m going to build a deep learning pipeline based on the COCO </w:t>
-      </w:r>
-      <w:r>
-        <w:t>(</w:t>
-      </w:r>
-      <w:r>
-        <w:t>or Flickr8k</w:t>
-      </w:r>
-      <w:r>
-        <w:t>)</w:t>
-      </w:r>
-      <w:r>
-        <w:t xml:space="preserve"> dataset (and probably use its existing models for </w:t>
+        <w:t xml:space="preserve">I’m going to build a deep learning pipeline based on the COCO dataset (and probably </w:t>
+      </w:r>
+      <w:r>
+        <w:t>re</w:t>
+      </w:r>
+      <w:r>
+        <w:t xml:space="preserve">use </w:t>
+      </w:r>
+      <w:r>
+        <w:t xml:space="preserve">one or more of the </w:t>
+      </w:r>
+      <w:r>
+        <w:t xml:space="preserve">existing models </w:t>
+      </w:r>
+      <w:r>
+        <w:t xml:space="preserve">to try </w:t>
       </w:r>
       <w:proofErr w:type="spellStart"/>
       <w:r>
@@ -285,10 +296,25 @@
       </w:r>
       <w:proofErr w:type="spellEnd"/>
       <w:r>
-        <w:t>) to see how far can I go describing an image.</w:t>
-      </w:r>
-    </w:p>
-    <w:p>
+        <w:t xml:space="preserve">) </w:t>
+      </w:r>
+      <w:r>
+        <w:t xml:space="preserve">and </w:t>
+      </w:r>
+      <w:r>
+        <w:t xml:space="preserve">see how far </w:t>
+      </w:r>
+      <w:proofErr w:type="gramStart"/>
+      <w:r>
+        <w:t>can I</w:t>
+      </w:r>
+      <w:proofErr w:type="gramEnd"/>
+      <w:r>
+        <w:t xml:space="preserve"> go describing an image.</w:t>
+      </w:r>
+      <w:r>
+        <w:t xml:space="preserve"> </w:t>
+      </w:r>
       <w:r>
         <w:t xml:space="preserve">The COCO dataset can be downloaded directly from </w:t>
       </w:r>
@@ -301,24 +327,36 @@
         </w:r>
       </w:hyperlink>
       <w:r>
-        <w:t xml:space="preserve">. </w:t>
-      </w:r>
-      <w:r>
-        <w:t xml:space="preserve">The Flickr8k dataset can be retrieved </w:t>
-      </w:r>
-      <w:r>
-        <w:t xml:space="preserve">from </w:t>
+        <w:t>.</w:t>
+      </w:r>
+      <w:r>
+        <w:t xml:space="preserve"> </w:t>
+      </w:r>
+      <w:r>
+        <w:t>The dataset contains more than 91 common object categories [</w:t>
       </w:r>
       <w:hyperlink r:id="rId9" w:history="1">
         <w:r>
           <w:rPr>
             <w:rStyle w:val="Hyperlink"/>
           </w:rPr>
-          <w:t>https://illinois.edu/fb/sec/1713398</w:t>
+          <w:t>paper reference</w:t>
         </w:r>
       </w:hyperlink>
       <w:r>
-        <w:t xml:space="preserve"> and they will be emailed to you.</w:t>
+        <w:t xml:space="preserve">] with 82 of them having more than 5000 labeled instances. In total the dataset has more than 2,500,000 </w:t>
+      </w:r>
+      <w:r>
+        <w:t xml:space="preserve">colored </w:t>
+      </w:r>
+      <w:r>
+        <w:t xml:space="preserve">labeled instances in more </w:t>
+      </w:r>
+      <w:r>
+        <w:t>than</w:t>
+      </w:r>
+      <w:r>
+        <w:t xml:space="preserve"> 328,000 images. The 2017 training dataset contains 17,887 files while the validation dataset contains 5000 files.</w:t>
       </w:r>
     </w:p>
     <w:p>
@@ -332,6 +370,12 @@
       <w:proofErr w:type="spellEnd"/>
       <w:r>
         <w:t>), I will be using a fractional subset of the dataset to perform this project.</w:t>
+      </w:r>
+      <w:r>
+        <w:t xml:space="preserve"> I estimate starting with 10% of the dataset and growing from there </w:t>
+      </w:r>
+      <w:r>
+        <w:t>if needed.</w:t>
       </w:r>
     </w:p>
     <w:p>
@@ -469,15 +513,36 @@
     </w:p>
     <w:p>
       <w:r>
-        <w:t>The project pipeline will be designed in multiple modules performing certain tasks, starting by data acquisition, data processing, training, evaluation and optimization. The usage of python scripts or Notebooks will be used to provide convenience as much as possible.</w:t>
+        <w:t xml:space="preserve">The project pipeline will be designed in multiple modules performing certain tasks, starting by data acquisition, data processing, training, evaluation and optimization. </w:t>
+      </w:r>
+      <w:r>
+        <w:t>I still don’t have a clear design, but I intend starting by an existing model (apply Transfer Learning) for data preprocessing as well as initial training (using VGG16/</w:t>
       </w:r>
       <w:bookmarkStart w:id="0" w:name="_GoBack"/>
       <w:bookmarkEnd w:id="0"/>
-    </w:p>
-    <w:p>
-      <w:pPr>
-        <w:pStyle w:val="Heading2"/>
-      </w:pPr>
+      <w:r>
+        <w:t xml:space="preserve">19 or ResNet50, or InceptionResNetV2, </w:t>
+      </w:r>
+      <w:proofErr w:type="spellStart"/>
+      <w:r>
+        <w:t>etc</w:t>
+      </w:r>
+      <w:proofErr w:type="spellEnd"/>
+      <w:r>
+        <w:t>)</w:t>
+      </w:r>
+      <w:r>
+        <w:t xml:space="preserve">, I believe I will also need to </w:t>
+      </w:r>
+      <w:r>
+        <w:t>apply word embedding and use LSTM RNN to generate sentences (similar to what we tried to do in DLFND)</w:t>
+      </w:r>
+      <w:r>
+        <w:t xml:space="preserve">. </w:t>
+      </w:r>
+      <w:r>
+        <w:t>The usage of python scripts or Notebooks will be used to provide convenience as much as possible.</w:t>
+      </w:r>
     </w:p>
     <w:sectPr>
       <w:pgSz w:w="12240" w:h="15840"/>

</xml_diff>